<commit_message>
qt-se1609 project: MusicPlayer (修改项目说明)
</commit_message>
<xml_diff>
--- a/Musicplay项目说明.docx
+++ b/Musicplay项目说明.docx
@@ -24,28 +24,7 @@
           <w:sz w:val="144"/>
           <w:szCs w:val="144"/>
         </w:rPr>
-        <w:t>Music</w:t>
-      </w:r>
-      <w:r>
-        <w:rPr>
-          <w:sz w:val="144"/>
-          <w:szCs w:val="144"/>
-        </w:rPr>
-        <w:t>P</w:t>
-      </w:r>
-      <w:r>
-        <w:rPr>
-          <w:sz w:val="144"/>
-          <w:szCs w:val="144"/>
-        </w:rPr>
-        <w:t>lay</w:t>
-      </w:r>
-      <w:r>
-        <w:rPr>
-          <w:sz w:val="144"/>
-          <w:szCs w:val="144"/>
-        </w:rPr>
-        <w:t>er</w:t>
+        <w:t>MusicPlayer</w:t>
       </w:r>
     </w:p>
     <w:p>
@@ -267,34 +246,7 @@
           <w:sz w:val="40"/>
           <w:szCs w:val="40"/>
         </w:rPr>
-        <w:t>关于Music</w:t>
-      </w:r>
-      <w:r>
-        <w:rPr>
-          <w:b/>
-          <w:bCs/>
-          <w:sz w:val="40"/>
-          <w:szCs w:val="40"/>
-        </w:rPr>
-        <w:t>P</w:t>
-      </w:r>
-      <w:r>
-        <w:rPr>
-          <w:b/>
-          <w:bCs/>
-          <w:sz w:val="40"/>
-          <w:szCs w:val="40"/>
-        </w:rPr>
-        <w:t>lay</w:t>
-      </w:r>
-      <w:r>
-        <w:rPr>
-          <w:b/>
-          <w:bCs/>
-          <w:sz w:val="40"/>
-          <w:szCs w:val="40"/>
-        </w:rPr>
-        <w:t>er</w:t>
+        <w:t>关于MusicPlayer</w:t>
       </w:r>
     </w:p>
     <w:p>
@@ -345,35 +297,7 @@
           <w:sz w:val="32"/>
           <w:szCs w:val="32"/>
         </w:rPr>
-        <w:t>Music</w:t>
-      </w:r>
-      <w:r>
-        <w:rPr>
-          <w:sz w:val="32"/>
-          <w:szCs w:val="32"/>
-        </w:rPr>
-        <w:t>P</w:t>
-      </w:r>
-      <w:r>
-        <w:rPr>
-          <w:sz w:val="32"/>
-          <w:szCs w:val="32"/>
-        </w:rPr>
-        <w:t>lay</w:t>
-      </w:r>
-      <w:r>
-        <w:rPr>
-          <w:sz w:val="32"/>
-          <w:szCs w:val="32"/>
-        </w:rPr>
-        <w:t>er</w:t>
-      </w:r>
-      <w:r>
-        <w:rPr>
-          <w:sz w:val="32"/>
-          <w:szCs w:val="32"/>
-        </w:rPr>
-        <w:t>是一个音乐播放器，在QtCreator环境下开发，使用了c++、qml和V-Play的插件来实现， 使用MYSQL数据库存储数据。</w:t>
+        <w:t>MusicPlayer是一个音乐播放器，在QtCreator环境下开发，使用了c++、qml和V-Play的插件来实现， 使用MYSQL数据库存储数据。</w:t>
       </w:r>
     </w:p>
     <w:p>
@@ -422,35 +346,21 @@
           <w:sz w:val="32"/>
           <w:szCs w:val="32"/>
         </w:rPr>
-        <w:t>Music</w:t>
-      </w:r>
-      <w:r>
-        <w:rPr>
-          <w:sz w:val="32"/>
-          <w:szCs w:val="32"/>
-        </w:rPr>
-        <w:t>P</w:t>
-      </w:r>
-      <w:r>
-        <w:rPr>
-          <w:sz w:val="32"/>
-          <w:szCs w:val="32"/>
-        </w:rPr>
-        <w:t>lay</w:t>
-      </w:r>
-      <w:r>
-        <w:rPr>
-          <w:sz w:val="32"/>
-          <w:szCs w:val="32"/>
-        </w:rPr>
-        <w:t>er</w:t>
-      </w:r>
-      <w:r>
-        <w:rPr>
-          <w:sz w:val="32"/>
-          <w:szCs w:val="32"/>
-        </w:rPr>
-        <w:t>拥有音乐播放的相关功能，用户可以添加喜欢的音乐到指定歌单，允许用户自定义歌单、删除自定义歌单，以及向歌单里面添加和删除歌曲，支持两个用户在局域网下分享音乐，提供更换主题的功能。</w:t>
+        <w:t>MusicPlayer拥有音乐播放的相关功能，用户可以添加喜欢的音乐到指定歌单，允许用户自定义歌单、删除自定义歌单，以及向歌单里面添加和删除歌曲，</w:t>
+      </w:r>
+      <w:r>
+        <w:rPr>
+          <w:sz w:val="32"/>
+          <w:szCs w:val="32"/>
+        </w:rPr>
+        <w:t>并将歌单信息保存在数据库中，</w:t>
+      </w:r>
+      <w:r>
+        <w:rPr>
+          <w:sz w:val="32"/>
+          <w:szCs w:val="32"/>
+        </w:rPr>
+        <w:t>支持两个用户在局域网下分享音乐，提供更换主题的功能。</w:t>
       </w:r>
     </w:p>
     <w:p>
@@ -2142,6 +2052,8 @@
           <w:szCs w:val="44"/>
         </w:rPr>
       </w:pPr>
+      <w:bookmarkStart w:id="0" w:name="_GoBack"/>
+      <w:bookmarkEnd w:id="0"/>
       <w:r>
         <w:rPr>
           <w:b/>
@@ -2383,7 +2295,45 @@
           <w:sz w:val="32"/>
           <w:szCs w:val="32"/>
         </w:rPr>
-        <w:t>实现代码的合并</w:t>
+        <w:t>实现歌单在数据库中的存取和读取</w:t>
+      </w:r>
+    </w:p>
+    <w:p>
+      <w:pPr>
+        <w:tabs>
+          <w:tab w:val="left" w:pos="3508"/>
+        </w:tabs>
+        <w:jc w:val="left"/>
+        <w:rPr>
+          <w:b w:val="0"/>
+          <w:bCs w:val="0"/>
+          <w:i w:val="0"/>
+          <w:iCs w:val="0"/>
+          <w:sz w:val="32"/>
+          <w:szCs w:val="32"/>
+        </w:rPr>
+      </w:pPr>
+      <w:r>
+        <w:rPr>
+          <w:b w:val="0"/>
+          <w:bCs w:val="0"/>
+          <w:i w:val="0"/>
+          <w:iCs w:val="0"/>
+          <w:sz w:val="32"/>
+          <w:szCs w:val="32"/>
+        </w:rPr>
+        <w:t>实现代码的</w:t>
+      </w:r>
+      <w:r>
+        <w:rPr>
+          <w:b w:val="0"/>
+          <w:bCs w:val="0"/>
+          <w:i w:val="0"/>
+          <w:iCs w:val="0"/>
+          <w:sz w:val="32"/>
+          <w:szCs w:val="32"/>
+        </w:rPr>
+        <w:t>整合</w:t>
       </w:r>
     </w:p>
     <w:p>
@@ -3305,9 +3255,15 @@
           <w:sz w:val="32"/>
           <w:szCs w:val="32"/>
         </w:rPr>
-        <w:t>在设计实现阶段，实现了之前计划实现的功能，Music</w:t>
-      </w:r>
-      <w:r>
+        <w:t>在设计实现阶段，实现了之前计划实现的功能，MusicPlayer基本功能实现。</w:t>
+      </w:r>
+    </w:p>
+    <w:p>
+      <w:pPr>
+        <w:tabs>
+          <w:tab w:val="left" w:pos="3508"/>
+        </w:tabs>
+        <w:jc w:val="left"/>
         <w:rPr>
           <w:b w:val="0"/>
           <w:bCs w:val="0"/>
@@ -3316,9 +3272,41 @@
           <w:sz w:val="32"/>
           <w:szCs w:val="32"/>
         </w:rPr>
-        <w:t>Pl</w:t>
-      </w:r>
-      <w:r>
+      </w:pPr>
+    </w:p>
+    <w:p>
+      <w:pPr>
+        <w:tabs>
+          <w:tab w:val="left" w:pos="3508"/>
+        </w:tabs>
+        <w:jc w:val="left"/>
+        <w:rPr>
+          <w:b/>
+          <w:bCs/>
+          <w:i/>
+          <w:iCs/>
+          <w:sz w:val="32"/>
+          <w:szCs w:val="32"/>
+        </w:rPr>
+      </w:pPr>
+      <w:r>
+        <w:rPr>
+          <w:b/>
+          <w:bCs/>
+          <w:i/>
+          <w:iCs/>
+          <w:sz w:val="32"/>
+          <w:szCs w:val="32"/>
+        </w:rPr>
+        <w:t>完善功能：</w:t>
+      </w:r>
+    </w:p>
+    <w:p>
+      <w:pPr>
+        <w:tabs>
+          <w:tab w:val="left" w:pos="3508"/>
+        </w:tabs>
+        <w:jc w:val="left"/>
         <w:rPr>
           <w:b w:val="0"/>
           <w:bCs w:val="0"/>
@@ -3327,8 +3315,7 @@
           <w:sz w:val="32"/>
           <w:szCs w:val="32"/>
         </w:rPr>
-        <w:t>ay</w:t>
-      </w:r>
+      </w:pPr>
       <w:r>
         <w:rPr>
           <w:b w:val="0"/>
@@ -3338,112 +3325,7 @@
           <w:sz w:val="32"/>
           <w:szCs w:val="32"/>
         </w:rPr>
-        <w:t>er</w:t>
-      </w:r>
-      <w:r>
-        <w:rPr>
-          <w:b w:val="0"/>
-          <w:bCs w:val="0"/>
-          <w:i w:val="0"/>
-          <w:iCs w:val="0"/>
-          <w:sz w:val="32"/>
-          <w:szCs w:val="32"/>
-        </w:rPr>
-        <w:t>基本功能实现。</w:t>
-      </w:r>
-    </w:p>
-    <w:p>
-      <w:pPr>
-        <w:tabs>
-          <w:tab w:val="left" w:pos="3508"/>
-        </w:tabs>
-        <w:jc w:val="left"/>
-        <w:rPr>
-          <w:b w:val="0"/>
-          <w:bCs w:val="0"/>
-          <w:i w:val="0"/>
-          <w:iCs w:val="0"/>
-          <w:sz w:val="32"/>
-          <w:szCs w:val="32"/>
-        </w:rPr>
-      </w:pPr>
-    </w:p>
-    <w:p>
-      <w:pPr>
-        <w:tabs>
-          <w:tab w:val="left" w:pos="3508"/>
-        </w:tabs>
-        <w:jc w:val="left"/>
-        <w:rPr>
-          <w:b/>
-          <w:bCs/>
-          <w:i/>
-          <w:iCs/>
-          <w:sz w:val="32"/>
-          <w:szCs w:val="32"/>
-        </w:rPr>
-      </w:pPr>
-      <w:r>
-        <w:rPr>
-          <w:b/>
-          <w:bCs/>
-          <w:i/>
-          <w:iCs/>
-          <w:sz w:val="32"/>
-          <w:szCs w:val="32"/>
-        </w:rPr>
-        <w:t>完善功能：</w:t>
-      </w:r>
-    </w:p>
-    <w:p>
-      <w:pPr>
-        <w:tabs>
-          <w:tab w:val="left" w:pos="3508"/>
-        </w:tabs>
-        <w:jc w:val="left"/>
-        <w:rPr>
-          <w:b w:val="0"/>
-          <w:bCs w:val="0"/>
-          <w:i w:val="0"/>
-          <w:iCs w:val="0"/>
-          <w:sz w:val="32"/>
-          <w:szCs w:val="32"/>
-        </w:rPr>
-      </w:pPr>
-      <w:r>
-        <w:rPr>
-          <w:b w:val="0"/>
-          <w:bCs w:val="0"/>
-          <w:i w:val="0"/>
-          <w:iCs w:val="0"/>
-          <w:sz w:val="32"/>
-          <w:szCs w:val="32"/>
-        </w:rPr>
-        <w:t>在完善功能阶段，我们经过讨论之后，确定了几个可新添加的功能，并分配了任务，最终完成</w:t>
-      </w:r>
-      <w:r>
-        <w:rPr>
-          <w:b w:val="0"/>
-          <w:bCs w:val="0"/>
-          <w:i w:val="0"/>
-          <w:iCs w:val="0"/>
-          <w:sz w:val="32"/>
-          <w:szCs w:val="32"/>
-        </w:rPr>
-        <w:t>MusicPlayer</w:t>
-      </w:r>
-      <w:bookmarkStart w:id="0" w:name="_GoBack"/>
-      <w:bookmarkEnd w:id="0"/>
-      <w:r>
-        <w:rPr>
-          <w:b w:val="0"/>
-          <w:bCs w:val="0"/>
-          <w:i w:val="0"/>
-          <w:iCs w:val="0"/>
-          <w:sz w:val="32"/>
-          <w:szCs w:val="32"/>
-        </w:rPr>
-        <w:t>。</w:t>
+        <w:t>在完善功能阶段，我们经过讨论之后，确定了几个可新添加的功能，并分配了任务，最终完成MusicPlayer。</w:t>
       </w:r>
     </w:p>
     <w:p>

</xml_diff>